<commit_message>
Version final PoC #2
Partie sur la preuve de concept complétée
</commit_message>
<xml_diff>
--- a/Doc/Fiche - PoC & Choix_technologiques.docx
+++ b/Doc/Fiche - PoC & Choix_technologiques.docx
@@ -55,7 +55,17 @@
           <w:szCs w:val="34"/>
           <w:shd w:val="clear" w:color="auto" w:fill="FF9900"/>
         </w:rPr>
-        <w:t>=&gt; Après avoir rempli cette fiche :</w:t>
+        <w:t>=&gt; Après avoir rempli cette fiche</w:t>
+      </w:r>
+      <w:proofErr w:type="gramStart"/>
+      <w:r>
+        <w:rPr>
+          <w:b/>
+          <w:sz w:val="34"/>
+          <w:szCs w:val="34"/>
+          <w:shd w:val="clear" w:color="auto" w:fill="FF9900"/>
+        </w:rPr>
+        <w:t xml:space="preserve"> :</w:t>
       </w:r>
       <w:r>
         <w:rPr>
@@ -65,7 +75,18 @@
           <w:u w:val="single"/>
           <w:shd w:val="clear" w:color="auto" w:fill="FF9900"/>
         </w:rPr>
-        <w:t>convertir ce document en PDF</w:t>
+        <w:t>convertir</w:t>
+      </w:r>
+      <w:proofErr w:type="gramEnd"/>
+      <w:r>
+        <w:rPr>
+          <w:b/>
+          <w:sz w:val="34"/>
+          <w:szCs w:val="34"/>
+          <w:u w:val="single"/>
+          <w:shd w:val="clear" w:color="auto" w:fill="FF9900"/>
+        </w:rPr>
+        <w:t xml:space="preserve"> ce document en PDF</w:t>
       </w:r>
       <w:r>
         <w:rPr>
@@ -175,14 +196,7 @@
           <w:sz w:val="24"/>
           <w:szCs w:val="24"/>
         </w:rPr>
-        <w:t xml:space="preserve"> ? Quel est le PROBLÈME techniq</w:t>
-      </w:r>
-      <w:r>
-        <w:rPr>
-          <w:sz w:val="24"/>
-          <w:szCs w:val="24"/>
-        </w:rPr>
-        <w:t xml:space="preserve">ue à résoudre ? </w:t>
+        <w:t xml:space="preserve"> ? Quel est le PROBLÈME technique à résoudre ? </w:t>
       </w:r>
     </w:p>
     <w:p>
@@ -448,14 +462,7 @@
           <w:sz w:val="24"/>
           <w:szCs w:val="24"/>
         </w:rPr>
-        <w:t>Quel genre de preuve de concept minimale pourrait valider que le problème n'existe pas ou qu'une solution a été trouvée ? D</w:t>
-      </w:r>
-      <w:r>
-        <w:rPr>
-          <w:sz w:val="24"/>
-          <w:szCs w:val="24"/>
-        </w:rPr>
-        <w:t>écrivez chaque élément du code requis.</w:t>
+        <w:t>Quel genre de preuve de concept minimale pourrait valider que le problème n'existe pas ou qu'une solution a été trouvée ? Décrivez chaque élément du code requis.</w:t>
       </w:r>
     </w:p>
     <w:p>
@@ -598,14 +605,7 @@
           <w:sz w:val="24"/>
           <w:szCs w:val="24"/>
         </w:rPr>
-        <w:t>Lien vers une page publique contenant vos marque-pages collaboratifs ou lister les marque-pages directement ici. Pour chaque lien : URL, nom de la page et descripti</w:t>
-      </w:r>
-      <w:r>
-        <w:rPr>
-          <w:sz w:val="24"/>
-          <w:szCs w:val="24"/>
-        </w:rPr>
-        <w:t>on sommaire.</w:t>
+        <w:t>Lien vers une page publique contenant vos marque-pages collaboratifs ou lister les marque-pages directement ici. Pour chaque lien : URL, nom de la page et description sommaire.</w:t>
       </w:r>
     </w:p>
     <w:p>
@@ -743,6 +743,7 @@
         </w:rPr>
       </w:pPr>
       <w:proofErr w:type="spellStart"/>
+      <w:proofErr w:type="gramStart"/>
       <w:r>
         <w:rPr>
           <w:b/>
@@ -754,6 +755,7 @@
         <w:t>askSagemath</w:t>
       </w:r>
       <w:proofErr w:type="spellEnd"/>
+      <w:proofErr w:type="gramEnd"/>
       <w:r>
         <w:rPr>
           <w:b/>
@@ -864,6 +866,7 @@
         </w:rPr>
       </w:pPr>
       <w:proofErr w:type="spellStart"/>
+      <w:proofErr w:type="gramStart"/>
       <w:r>
         <w:rPr>
           <w:b/>
@@ -874,6 +877,7 @@
         <w:t>docSagemath</w:t>
       </w:r>
       <w:proofErr w:type="spellEnd"/>
+      <w:proofErr w:type="gramEnd"/>
       <w:r>
         <w:rPr>
           <w:b/>
@@ -1298,14 +1302,7 @@
           <w:sz w:val="24"/>
           <w:szCs w:val="24"/>
         </w:rPr>
-        <w:t>Pour chaque preuve de concept réalisée : identifier le but de la preuve de concept (ce qu’elle vérifie), le lien vers le sous-répertoire de votre dépôt GitHub qui contient le code de la preuve de concept ainsi que les résultats de votre expérimentation, pu</w:t>
-      </w:r>
-      <w:r>
-        <w:rPr>
-          <w:sz w:val="24"/>
-          <w:szCs w:val="24"/>
-        </w:rPr>
-        <w:t>is, finalement, vos conclusions.</w:t>
+        <w:t>Pour chaque preuve de concept réalisée : identifier le but de la preuve de concept (ce qu’elle vérifie), le lien vers le sous-répertoire de votre dépôt GitHub qui contient le code de la preuve de concept ainsi que les résultats de votre expérimentation, puis, finalement, vos conclusions.</w:t>
       </w:r>
     </w:p>
     <w:p>
@@ -1436,7 +1433,7 @@
                 <w:sz w:val="24"/>
                 <w:szCs w:val="24"/>
               </w:rPr>
-              <w:t xml:space="preserve">(Que prouve la </w:t>
+              <w:t xml:space="preserve">Le module </w:t>
             </w:r>
             <w:proofErr w:type="spellStart"/>
             <w:r>
@@ -1444,7 +1441,7 @@
                 <w:sz w:val="24"/>
                 <w:szCs w:val="24"/>
               </w:rPr>
-              <w:t>Poc</w:t>
+              <w:t>SageMath</w:t>
             </w:r>
             <w:proofErr w:type="spellEnd"/>
             <w:r>
@@ -1452,7 +1449,7 @@
                 <w:sz w:val="24"/>
                 <w:szCs w:val="24"/>
               </w:rPr>
-              <w:t>)</w:t>
+              <w:t xml:space="preserve"> fonctionne Python</w:t>
             </w:r>
           </w:p>
         </w:tc>
@@ -1542,6 +1539,13 @@
                 <w:szCs w:val="24"/>
               </w:rPr>
             </w:pPr>
+            <w:r>
+              <w:rPr>
+                <w:sz w:val="24"/>
+                <w:szCs w:val="24"/>
+              </w:rPr>
+              <w:t>https://github.com/cegepmatane/projet-specialise-2022-AJTheEnder/commit/6372a5c9f9efc54f089307671daa126096aeded1</w:t>
+            </w:r>
           </w:p>
         </w:tc>
       </w:tr>
@@ -1614,10 +1618,240 @@
         <w:shd w:val="clear" w:color="auto" w:fill="FFE599"/>
         <w:ind w:left="141"/>
         <w:rPr>
-          <w:sz w:val="24"/>
-          <w:szCs w:val="24"/>
-        </w:rPr>
-      </w:pPr>
+          <w:b/>
+          <w:bCs/>
+          <w:sz w:val="24"/>
+          <w:szCs w:val="24"/>
+        </w:rPr>
+      </w:pPr>
+      <w:r>
+        <w:rPr>
+          <w:b/>
+          <w:bCs/>
+          <w:sz w:val="24"/>
+          <w:szCs w:val="24"/>
+        </w:rPr>
+        <w:t xml:space="preserve">Cette </w:t>
+      </w:r>
+      <w:proofErr w:type="spellStart"/>
+      <w:r>
+        <w:rPr>
+          <w:b/>
+          <w:bCs/>
+          <w:sz w:val="24"/>
+          <w:szCs w:val="24"/>
+        </w:rPr>
+        <w:t>PoC</w:t>
+      </w:r>
+      <w:proofErr w:type="spellEnd"/>
+      <w:r>
+        <w:rPr>
+          <w:b/>
+          <w:bCs/>
+          <w:sz w:val="24"/>
+          <w:szCs w:val="24"/>
+        </w:rPr>
+        <w:t xml:space="preserve"> vérifie la compatibilité entre le module </w:t>
+      </w:r>
+      <w:proofErr w:type="spellStart"/>
+      <w:r>
+        <w:rPr>
+          <w:b/>
+          <w:bCs/>
+          <w:sz w:val="24"/>
+          <w:szCs w:val="24"/>
+        </w:rPr>
+        <w:t>SageMath</w:t>
+      </w:r>
+      <w:proofErr w:type="spellEnd"/>
+      <w:r>
+        <w:rPr>
+          <w:b/>
+          <w:bCs/>
+          <w:sz w:val="24"/>
+          <w:szCs w:val="24"/>
+        </w:rPr>
+        <w:t xml:space="preserve"> Python et l’OS Windows. En effet sous Windows le seul moyen d’installer </w:t>
+      </w:r>
+      <w:proofErr w:type="spellStart"/>
+      <w:r>
+        <w:rPr>
+          <w:b/>
+          <w:bCs/>
+          <w:sz w:val="24"/>
+          <w:szCs w:val="24"/>
+        </w:rPr>
+        <w:t>SageMath</w:t>
+      </w:r>
+      <w:proofErr w:type="spellEnd"/>
+      <w:r>
+        <w:rPr>
+          <w:b/>
+          <w:bCs/>
+          <w:sz w:val="24"/>
+          <w:szCs w:val="24"/>
+        </w:rPr>
+        <w:t xml:space="preserve"> est le .zip que l’on peut trouver sur le site de </w:t>
+      </w:r>
+      <w:proofErr w:type="spellStart"/>
+      <w:r>
+        <w:rPr>
+          <w:b/>
+          <w:bCs/>
+          <w:sz w:val="24"/>
+          <w:szCs w:val="24"/>
+        </w:rPr>
+        <w:t>SageMath</w:t>
+      </w:r>
+      <w:proofErr w:type="spellEnd"/>
+      <w:r>
+        <w:rPr>
+          <w:b/>
+          <w:bCs/>
+          <w:sz w:val="24"/>
+          <w:szCs w:val="24"/>
+        </w:rPr>
+        <w:t xml:space="preserve"> or ce .zip ne donne que des outils comme le créateur de script </w:t>
+      </w:r>
+      <w:proofErr w:type="spellStart"/>
+      <w:r>
+        <w:rPr>
+          <w:b/>
+          <w:bCs/>
+          <w:sz w:val="24"/>
+          <w:szCs w:val="24"/>
+        </w:rPr>
+        <w:t>SageMath</w:t>
+      </w:r>
+      <w:proofErr w:type="spellEnd"/>
+      <w:r>
+        <w:rPr>
+          <w:b/>
+          <w:bCs/>
+          <w:sz w:val="24"/>
+          <w:szCs w:val="24"/>
+        </w:rPr>
+        <w:t xml:space="preserve"> ou le </w:t>
+      </w:r>
+      <w:proofErr w:type="spellStart"/>
+      <w:r>
+        <w:rPr>
+          <w:b/>
+          <w:bCs/>
+          <w:sz w:val="24"/>
+          <w:szCs w:val="24"/>
+        </w:rPr>
+        <w:t>shell</w:t>
+      </w:r>
+      <w:proofErr w:type="spellEnd"/>
+      <w:r>
+        <w:rPr>
+          <w:b/>
+          <w:bCs/>
+          <w:sz w:val="24"/>
+          <w:szCs w:val="24"/>
+        </w:rPr>
+        <w:t xml:space="preserve"> </w:t>
+      </w:r>
+      <w:proofErr w:type="spellStart"/>
+      <w:r>
+        <w:rPr>
+          <w:b/>
+          <w:bCs/>
+          <w:sz w:val="24"/>
+          <w:szCs w:val="24"/>
+        </w:rPr>
+        <w:t>SageMath</w:t>
+      </w:r>
+      <w:proofErr w:type="spellEnd"/>
+      <w:r>
+        <w:rPr>
+          <w:b/>
+          <w:bCs/>
+          <w:sz w:val="24"/>
+          <w:szCs w:val="24"/>
+        </w:rPr>
+        <w:t xml:space="preserve"> et les commandes Windows ne permettent pas d’installer les packages nécessaires à </w:t>
+      </w:r>
+      <w:proofErr w:type="spellStart"/>
+      <w:r>
+        <w:rPr>
+          <w:b/>
+          <w:bCs/>
+          <w:sz w:val="24"/>
+          <w:szCs w:val="24"/>
+        </w:rPr>
+        <w:t>SageMath</w:t>
+      </w:r>
+      <w:proofErr w:type="spellEnd"/>
+      <w:r>
+        <w:rPr>
+          <w:b/>
+          <w:bCs/>
+          <w:sz w:val="24"/>
+          <w:szCs w:val="24"/>
+        </w:rPr>
+        <w:t xml:space="preserve"> Python. Cela </w:t>
+      </w:r>
+      <w:r>
+        <w:rPr>
+          <w:b/>
+          <w:bCs/>
+          <w:sz w:val="24"/>
+          <w:szCs w:val="24"/>
+        </w:rPr>
+        <w:lastRenderedPageBreak/>
+        <w:t>n’est possible que s</w:t>
+      </w:r>
+      <w:r>
+        <w:rPr>
+          <w:b/>
+          <w:bCs/>
+          <w:sz w:val="24"/>
+          <w:szCs w:val="24"/>
+        </w:rPr>
+        <w:t xml:space="preserve">ur Linux où le package manager s’occupe d’installer les dépendances entre Python et </w:t>
+      </w:r>
+      <w:proofErr w:type="spellStart"/>
+      <w:r>
+        <w:rPr>
+          <w:b/>
+          <w:bCs/>
+          <w:sz w:val="24"/>
+          <w:szCs w:val="24"/>
+        </w:rPr>
+        <w:t>SageMath</w:t>
+      </w:r>
+      <w:proofErr w:type="spellEnd"/>
+      <w:r>
+        <w:rPr>
+          <w:b/>
+          <w:bCs/>
+          <w:sz w:val="24"/>
+          <w:szCs w:val="24"/>
+        </w:rPr>
+        <w:t xml:space="preserve">. Le but est donc d’utiliser Linux sous Windows grâce à WSL. C’est à partir de là que l’on peut installer </w:t>
+      </w:r>
+      <w:proofErr w:type="spellStart"/>
+      <w:r>
+        <w:rPr>
+          <w:b/>
+          <w:bCs/>
+          <w:sz w:val="24"/>
+          <w:szCs w:val="24"/>
+        </w:rPr>
+        <w:t>SageMath</w:t>
+      </w:r>
+      <w:proofErr w:type="spellEnd"/>
+      <w:r>
+        <w:rPr>
+          <w:b/>
+          <w:bCs/>
+          <w:sz w:val="24"/>
+          <w:szCs w:val="24"/>
+        </w:rPr>
+        <w:t xml:space="preserve"> pour Python.</w:t>
+      </w:r>
     </w:p>
     <w:p>
       <w:pPr>
@@ -1631,6 +1865,29 @@
           <w:szCs w:val="24"/>
         </w:rPr>
       </w:pPr>
+      <w:r>
+        <w:rPr>
+          <w:sz w:val="24"/>
+          <w:szCs w:val="24"/>
+        </w:rPr>
+        <w:t xml:space="preserve">Que PROUVE la </w:t>
+      </w:r>
+      <w:proofErr w:type="spellStart"/>
+      <w:r>
+        <w:rPr>
+          <w:sz w:val="24"/>
+          <w:szCs w:val="24"/>
+        </w:rPr>
+        <w:t>Poc</w:t>
+      </w:r>
+      <w:proofErr w:type="spellEnd"/>
+      <w:r>
+        <w:rPr>
+          <w:sz w:val="24"/>
+          <w:szCs w:val="24"/>
+        </w:rPr>
+        <w:t xml:space="preserve"> ?</w:t>
+      </w:r>
     </w:p>
     <w:p>
       <w:pPr>
@@ -1640,10 +1897,81 @@
         <w:shd w:val="clear" w:color="auto" w:fill="FFE599"/>
         <w:ind w:left="141"/>
         <w:rPr>
-          <w:sz w:val="24"/>
-          <w:szCs w:val="24"/>
-        </w:rPr>
-      </w:pPr>
+          <w:b/>
+          <w:bCs/>
+          <w:sz w:val="24"/>
+          <w:szCs w:val="24"/>
+        </w:rPr>
+      </w:pPr>
+      <w:r>
+        <w:rPr>
+          <w:b/>
+          <w:bCs/>
+          <w:sz w:val="24"/>
+          <w:szCs w:val="24"/>
+        </w:rPr>
+        <w:t xml:space="preserve">La </w:t>
+      </w:r>
+      <w:proofErr w:type="spellStart"/>
+      <w:r>
+        <w:rPr>
+          <w:b/>
+          <w:bCs/>
+          <w:sz w:val="24"/>
+          <w:szCs w:val="24"/>
+        </w:rPr>
+        <w:t>PoC</w:t>
+      </w:r>
+      <w:proofErr w:type="spellEnd"/>
+      <w:r>
+        <w:rPr>
+          <w:b/>
+          <w:bCs/>
+          <w:sz w:val="24"/>
+          <w:szCs w:val="24"/>
+        </w:rPr>
+        <w:t xml:space="preserve"> prouve que le module </w:t>
+      </w:r>
+      <w:proofErr w:type="spellStart"/>
+      <w:r>
+        <w:rPr>
+          <w:b/>
+          <w:bCs/>
+          <w:sz w:val="24"/>
+          <w:szCs w:val="24"/>
+        </w:rPr>
+        <w:t>SageMath</w:t>
+      </w:r>
+      <w:proofErr w:type="spellEnd"/>
+      <w:r>
+        <w:rPr>
+          <w:b/>
+          <w:bCs/>
+          <w:sz w:val="24"/>
+          <w:szCs w:val="24"/>
+        </w:rPr>
+        <w:t xml:space="preserve"> a bien été importer dans un script Python sur un OS Windows et qu’on le peut utiliser les différentes fonctions de </w:t>
+      </w:r>
+      <w:proofErr w:type="spellStart"/>
+      <w:r>
+        <w:rPr>
+          <w:b/>
+          <w:bCs/>
+          <w:sz w:val="24"/>
+          <w:szCs w:val="24"/>
+        </w:rPr>
+        <w:t>SageMath</w:t>
+      </w:r>
+      <w:proofErr w:type="spellEnd"/>
+      <w:r>
+        <w:rPr>
+          <w:b/>
+          <w:bCs/>
+          <w:sz w:val="24"/>
+          <w:szCs w:val="24"/>
+        </w:rPr>
+        <w:t xml:space="preserve"> à l’intérieur d’un Script.</w:t>
+      </w:r>
     </w:p>
     <w:p>
       <w:pPr>
@@ -1662,24 +1990,7 @@
           <w:sz w:val="24"/>
           <w:szCs w:val="24"/>
         </w:rPr>
-        <w:lastRenderedPageBreak/>
-        <w:t xml:space="preserve">Que PROUVE la </w:t>
-      </w:r>
-      <w:proofErr w:type="spellStart"/>
-      <w:r>
-        <w:rPr>
-          <w:sz w:val="24"/>
-          <w:szCs w:val="24"/>
-        </w:rPr>
-        <w:t>Poc</w:t>
-      </w:r>
-      <w:proofErr w:type="spellEnd"/>
-      <w:r>
-        <w:rPr>
-          <w:sz w:val="24"/>
-          <w:szCs w:val="24"/>
-        </w:rPr>
-        <w:t xml:space="preserve"> ?</w:t>
+        <w:t>Que reste-t-il à prouver ?</w:t>
       </w:r>
     </w:p>
     <w:p>
@@ -1690,10 +2001,21 @@
         <w:shd w:val="clear" w:color="auto" w:fill="FFE599"/>
         <w:ind w:left="141"/>
         <w:rPr>
-          <w:sz w:val="24"/>
-          <w:szCs w:val="24"/>
-        </w:rPr>
-      </w:pPr>
+          <w:b/>
+          <w:bCs/>
+          <w:sz w:val="24"/>
+          <w:szCs w:val="24"/>
+        </w:rPr>
+      </w:pPr>
+      <w:r>
+        <w:rPr>
+          <w:b/>
+          <w:bCs/>
+          <w:sz w:val="24"/>
+          <w:szCs w:val="24"/>
+        </w:rPr>
+        <w:t>Il ne reste rien à prouver.</w:t>
+      </w:r>
     </w:p>
     <w:p>
       <w:pPr>
@@ -1707,6 +2029,29 @@
           <w:szCs w:val="24"/>
         </w:rPr>
       </w:pPr>
+      <w:r>
+        <w:rPr>
+          <w:sz w:val="24"/>
+          <w:szCs w:val="24"/>
+        </w:rPr>
+        <w:t xml:space="preserve">Quels sont vos résultats de la </w:t>
+      </w:r>
+      <w:proofErr w:type="spellStart"/>
+      <w:r>
+        <w:rPr>
+          <w:sz w:val="24"/>
+          <w:szCs w:val="24"/>
+        </w:rPr>
+        <w:t>Poc</w:t>
+      </w:r>
+      <w:proofErr w:type="spellEnd"/>
+      <w:r>
+        <w:rPr>
+          <w:sz w:val="24"/>
+          <w:szCs w:val="24"/>
+        </w:rPr>
+        <w:t xml:space="preserve"> ?</w:t>
+      </w:r>
     </w:p>
     <w:p>
       <w:pPr>
@@ -1716,16 +2061,118 @@
         <w:shd w:val="clear" w:color="auto" w:fill="FFE599"/>
         <w:ind w:left="141"/>
         <w:rPr>
-          <w:sz w:val="24"/>
-          <w:szCs w:val="24"/>
-        </w:rPr>
-      </w:pPr>
-      <w:r>
-        <w:rPr>
-          <w:sz w:val="24"/>
-          <w:szCs w:val="24"/>
-        </w:rPr>
-        <w:t>Que reste-t-il à prouver ?</w:t>
+          <w:b/>
+          <w:bCs/>
+          <w:sz w:val="24"/>
+          <w:szCs w:val="24"/>
+        </w:rPr>
+      </w:pPr>
+      <w:r>
+        <w:rPr>
+          <w:b/>
+          <w:bCs/>
+          <w:sz w:val="24"/>
+          <w:szCs w:val="24"/>
+        </w:rPr>
+        <w:t>Des résultats concluants</w:t>
+      </w:r>
+      <w:r>
+        <w:rPr>
+          <w:b/>
+          <w:bCs/>
+          <w:sz w:val="24"/>
+          <w:szCs w:val="24"/>
+        </w:rPr>
+        <w:t xml:space="preserve"> ont été obtenue après l’installation de WSL sur Windows 10, l’installation de Ubuntu sur ma machine</w:t>
+      </w:r>
+      <w:r>
+        <w:rPr>
+          <w:b/>
+          <w:bCs/>
+          <w:sz w:val="24"/>
+          <w:szCs w:val="24"/>
+        </w:rPr>
+        <w:t xml:space="preserve"> et l’importation des </w:t>
+      </w:r>
+      <w:proofErr w:type="spellStart"/>
+      <w:r>
+        <w:rPr>
+          <w:b/>
+          <w:bCs/>
+          <w:sz w:val="24"/>
+          <w:szCs w:val="24"/>
+        </w:rPr>
+        <w:t>pakages</w:t>
+      </w:r>
+      <w:proofErr w:type="spellEnd"/>
+      <w:r>
+        <w:rPr>
+          <w:b/>
+          <w:bCs/>
+          <w:sz w:val="24"/>
+          <w:szCs w:val="24"/>
+        </w:rPr>
+        <w:t xml:space="preserve"> </w:t>
+      </w:r>
+      <w:proofErr w:type="spellStart"/>
+      <w:r>
+        <w:rPr>
+          <w:b/>
+          <w:bCs/>
+          <w:sz w:val="24"/>
+          <w:szCs w:val="24"/>
+        </w:rPr>
+        <w:t>SageMath</w:t>
+      </w:r>
+      <w:proofErr w:type="spellEnd"/>
+      <w:r>
+        <w:rPr>
+          <w:b/>
+          <w:bCs/>
+          <w:sz w:val="24"/>
+          <w:szCs w:val="24"/>
+        </w:rPr>
+        <w:t xml:space="preserve">. En effet j’ai obtenu un script Python utilisant des fonctionnalités de </w:t>
+      </w:r>
+      <w:proofErr w:type="spellStart"/>
+      <w:r>
+        <w:rPr>
+          <w:b/>
+          <w:bCs/>
+          <w:sz w:val="24"/>
+          <w:szCs w:val="24"/>
+        </w:rPr>
+        <w:t>SageMath</w:t>
+      </w:r>
+      <w:proofErr w:type="spellEnd"/>
+      <w:r>
+        <w:rPr>
+          <w:b/>
+          <w:bCs/>
+          <w:sz w:val="24"/>
+          <w:szCs w:val="24"/>
+        </w:rPr>
+        <w:t xml:space="preserve">, ce script s’exécute via lignes de commande Ubuntu et le script ne présente pas d’erreur. Je peux donc actuellement utiliser le module </w:t>
+      </w:r>
+      <w:proofErr w:type="spellStart"/>
+      <w:r>
+        <w:rPr>
+          <w:b/>
+          <w:bCs/>
+          <w:sz w:val="24"/>
+          <w:szCs w:val="24"/>
+        </w:rPr>
+        <w:t>SageMath</w:t>
+      </w:r>
+      <w:proofErr w:type="spellEnd"/>
+      <w:r>
+        <w:rPr>
+          <w:b/>
+          <w:bCs/>
+          <w:sz w:val="24"/>
+          <w:szCs w:val="24"/>
+        </w:rPr>
+        <w:t xml:space="preserve"> sur Python.</w:t>
       </w:r>
     </w:p>
     <w:p>
@@ -1736,10 +2183,21 @@
         <w:shd w:val="clear" w:color="auto" w:fill="FFE599"/>
         <w:ind w:left="141"/>
         <w:rPr>
-          <w:sz w:val="24"/>
-          <w:szCs w:val="24"/>
-        </w:rPr>
-      </w:pPr>
+          <w:b/>
+          <w:bCs/>
+          <w:sz w:val="24"/>
+          <w:szCs w:val="24"/>
+        </w:rPr>
+      </w:pPr>
+      <w:r>
+        <w:rPr>
+          <w:b/>
+          <w:bCs/>
+          <w:sz w:val="24"/>
+          <w:szCs w:val="24"/>
+        </w:rPr>
+        <w:t>Script :</w:t>
+      </w:r>
     </w:p>
     <w:p>
       <w:pPr>
@@ -1749,10 +2207,54 @@
         <w:shd w:val="clear" w:color="auto" w:fill="FFE599"/>
         <w:ind w:left="141"/>
         <w:rPr>
-          <w:sz w:val="24"/>
-          <w:szCs w:val="24"/>
-        </w:rPr>
-      </w:pPr>
+          <w:b/>
+          <w:bCs/>
+          <w:sz w:val="24"/>
+          <w:szCs w:val="24"/>
+        </w:rPr>
+      </w:pPr>
+      <w:r>
+        <w:rPr>
+          <w:b/>
+          <w:bCs/>
+          <w:noProof/>
+        </w:rPr>
+        <w:drawing>
+          <wp:inline distT="0" distB="0" distL="0" distR="0" wp14:anchorId="533D3E87" wp14:editId="40FCE7E2">
+            <wp:extent cx="6739890" cy="3034199"/>
+            <wp:effectExtent l="0" t="0" r="3810" b="0"/>
+            <wp:docPr id="1" name="Image 1" descr="Une image contenant texte&#10;&#10;Description générée automatiquement"/>
+            <wp:cNvGraphicFramePr>
+              <a:graphicFrameLocks xmlns:a="http://schemas.openxmlformats.org/drawingml/2006/main" noChangeAspect="1"/>
+            </wp:cNvGraphicFramePr>
+            <a:graphic xmlns:a="http://schemas.openxmlformats.org/drawingml/2006/main">
+              <a:graphicData uri="http://schemas.openxmlformats.org/drawingml/2006/picture">
+                <pic:pic xmlns:pic="http://schemas.openxmlformats.org/drawingml/2006/picture">
+                  <pic:nvPicPr>
+                    <pic:cNvPr id="1" name="Image 1" descr="Une image contenant texte&#10;&#10;Description générée automatiquement"/>
+                    <pic:cNvPicPr/>
+                  </pic:nvPicPr>
+                  <pic:blipFill>
+                    <a:blip r:embed="rId10"/>
+                    <a:stretch>
+                      <a:fillRect/>
+                    </a:stretch>
+                  </pic:blipFill>
+                  <pic:spPr>
+                    <a:xfrm>
+                      <a:off x="0" y="0"/>
+                      <a:ext cx="6755887" cy="3041400"/>
+                    </a:xfrm>
+                    <a:prstGeom prst="rect">
+                      <a:avLst/>
+                    </a:prstGeom>
+                  </pic:spPr>
+                </pic:pic>
+              </a:graphicData>
+            </a:graphic>
+          </wp:inline>
+        </w:drawing>
+      </w:r>
     </w:p>
     <w:p>
       <w:pPr>
@@ -1762,32 +2264,20 @@
         <w:shd w:val="clear" w:color="auto" w:fill="FFE599"/>
         <w:ind w:left="141"/>
         <w:rPr>
-          <w:sz w:val="24"/>
-          <w:szCs w:val="24"/>
-        </w:rPr>
-      </w:pPr>
-      <w:r>
-        <w:rPr>
-          <w:sz w:val="24"/>
-          <w:szCs w:val="24"/>
-        </w:rPr>
-        <w:t xml:space="preserve">Quels sont vos résultats de la </w:t>
-      </w:r>
-      <w:proofErr w:type="spellStart"/>
-      <w:r>
-        <w:rPr>
-          <w:sz w:val="24"/>
-          <w:szCs w:val="24"/>
-        </w:rPr>
-        <w:t>Poc</w:t>
-      </w:r>
-      <w:proofErr w:type="spellEnd"/>
-      <w:r>
-        <w:rPr>
-          <w:sz w:val="24"/>
-          <w:szCs w:val="24"/>
-        </w:rPr>
-        <w:t xml:space="preserve"> ?</w:t>
+          <w:b/>
+          <w:bCs/>
+          <w:sz w:val="24"/>
+          <w:szCs w:val="24"/>
+        </w:rPr>
+      </w:pPr>
+      <w:r>
+        <w:rPr>
+          <w:b/>
+          <w:bCs/>
+          <w:sz w:val="24"/>
+          <w:szCs w:val="24"/>
+        </w:rPr>
+        <w:t>Résultat :</w:t>
       </w:r>
     </w:p>
     <w:p>
@@ -1802,32 +2292,46 @@
           <w:szCs w:val="24"/>
         </w:rPr>
       </w:pPr>
-    </w:p>
-    <w:p>
-      <w:pPr>
-        <w:pBdr>
-          <w:left w:val="single" w:sz="48" w:space="2" w:color="E69138"/>
-        </w:pBdr>
-        <w:shd w:val="clear" w:color="auto" w:fill="FFE599"/>
-        <w:ind w:left="141"/>
-        <w:rPr>
-          <w:sz w:val="24"/>
-          <w:szCs w:val="24"/>
-        </w:rPr>
-      </w:pPr>
-    </w:p>
-    <w:p>
-      <w:pPr>
-        <w:pBdr>
-          <w:left w:val="single" w:sz="48" w:space="2" w:color="E69138"/>
-        </w:pBdr>
-        <w:shd w:val="clear" w:color="auto" w:fill="FFE599"/>
-        <w:ind w:left="141"/>
-        <w:rPr>
-          <w:sz w:val="24"/>
-          <w:szCs w:val="24"/>
-        </w:rPr>
-      </w:pPr>
+      <w:r>
+        <w:rPr>
+          <w:noProof/>
+        </w:rPr>
+        <w:drawing>
+          <wp:inline distT="0" distB="0" distL="0" distR="0" wp14:anchorId="666E651F" wp14:editId="34999E3E">
+            <wp:extent cx="6728460" cy="794332"/>
+            <wp:effectExtent l="0" t="0" r="0" b="6350"/>
+            <wp:docPr id="2" name="Image 2"/>
+            <wp:cNvGraphicFramePr>
+              <a:graphicFrameLocks xmlns:a="http://schemas.openxmlformats.org/drawingml/2006/main" noChangeAspect="1"/>
+            </wp:cNvGraphicFramePr>
+            <a:graphic xmlns:a="http://schemas.openxmlformats.org/drawingml/2006/main">
+              <a:graphicData uri="http://schemas.openxmlformats.org/drawingml/2006/picture">
+                <pic:pic xmlns:pic="http://schemas.openxmlformats.org/drawingml/2006/picture">
+                  <pic:nvPicPr>
+                    <pic:cNvPr id="1" name=""/>
+                    <pic:cNvPicPr/>
+                  </pic:nvPicPr>
+                  <pic:blipFill>
+                    <a:blip r:embed="rId11"/>
+                    <a:stretch>
+                      <a:fillRect/>
+                    </a:stretch>
+                  </pic:blipFill>
+                  <pic:spPr>
+                    <a:xfrm>
+                      <a:off x="0" y="0"/>
+                      <a:ext cx="6823468" cy="805548"/>
+                    </a:xfrm>
+                    <a:prstGeom prst="rect">
+                      <a:avLst/>
+                    </a:prstGeom>
+                  </pic:spPr>
+                </pic:pic>
+              </a:graphicData>
+            </a:graphic>
+          </wp:inline>
+        </w:drawing>
+      </w:r>
     </w:p>
     <w:p>
       <w:r>
@@ -2064,14 +2568,7 @@
           <w:sz w:val="24"/>
           <w:szCs w:val="24"/>
         </w:rPr>
-        <w:t>Expliquer à l’aide d’une argumentation rationnelle votre choix technologique. Établir votre justification à l’aide de liens avec les fonctionnalités, contraintes et risques de votre projet. Un tabl</w:t>
-      </w:r>
-      <w:r>
-        <w:rPr>
-          <w:sz w:val="24"/>
-          <w:szCs w:val="24"/>
-        </w:rPr>
-        <w:t xml:space="preserve">eau comparatif permettant de synthétiser votre réflexion pourrait être un apport judicieux à vos explications. </w:t>
+        <w:t xml:space="preserve">Expliquer à l’aide d’une argumentation rationnelle votre choix technologique. Établir votre justification à l’aide de liens avec les fonctionnalités, contraintes et risques de votre projet. Un tableau comparatif permettant de synthétiser votre réflexion pourrait être un apport judicieux à vos explications. </w:t>
       </w:r>
     </w:p>
     <w:p>
@@ -2428,14 +2925,7 @@
           <w:sz w:val="24"/>
           <w:szCs w:val="24"/>
         </w:rPr>
-        <w:t>Expliquer à l’aide d’une argumentation rationnelle votre choix technologique. Établir votre justification à l’aide de liens avec les fonctionnalités, contraintes et risques de votre projet. Un tabl</w:t>
-      </w:r>
-      <w:r>
-        <w:rPr>
-          <w:sz w:val="24"/>
-          <w:szCs w:val="24"/>
-        </w:rPr>
-        <w:t xml:space="preserve">eau comparatif permettant de synthétiser votre réflexion pourrait être un apport judicieux à vos explications. </w:t>
+        <w:t xml:space="preserve">Expliquer à l’aide d’une argumentation rationnelle votre choix technologique. Établir votre justification à l’aide de liens avec les fonctionnalités, contraintes et risques de votre projet. Un tableau comparatif permettant de synthétiser votre réflexion pourrait être un apport judicieux à vos explications. </w:t>
       </w:r>
     </w:p>
     <w:p>

</xml_diff>

<commit_message>
Petites modification fiche PoC #2
</commit_message>
<xml_diff>
--- a/Doc/Fiche - PoC & Choix_technologiques.docx
+++ b/Doc/Fiche - PoC & Choix_technologiques.docx
@@ -18,23 +18,7 @@
           <w:color w:val="FFFFFF"/>
           <w:shd w:val="clear" w:color="auto" w:fill="0B5394"/>
         </w:rPr>
-        <w:t xml:space="preserve">FICHE : </w:t>
-      </w:r>
-      <w:proofErr w:type="spellStart"/>
-      <w:r>
-        <w:rPr>
-          <w:color w:val="FFFFFF"/>
-          <w:shd w:val="clear" w:color="auto" w:fill="0B5394"/>
-        </w:rPr>
-        <w:t>PoC</w:t>
-      </w:r>
-      <w:proofErr w:type="spellEnd"/>
-      <w:r>
-        <w:rPr>
-          <w:color w:val="FFFFFF"/>
-          <w:shd w:val="clear" w:color="auto" w:fill="0B5394"/>
-        </w:rPr>
-        <w:t xml:space="preserve"> &amp; Choix Technologiques</w:t>
+        <w:t>FICHE : PoC &amp; Choix Technologiques</w:t>
       </w:r>
     </w:p>
     <w:p>
@@ -55,17 +39,7 @@
           <w:szCs w:val="34"/>
           <w:shd w:val="clear" w:color="auto" w:fill="FF9900"/>
         </w:rPr>
-        <w:t>=&gt; Après avoir rempli cette fiche</w:t>
-      </w:r>
-      <w:proofErr w:type="gramStart"/>
-      <w:r>
-        <w:rPr>
-          <w:b/>
-          <w:sz w:val="34"/>
-          <w:szCs w:val="34"/>
-          <w:shd w:val="clear" w:color="auto" w:fill="FF9900"/>
-        </w:rPr>
-        <w:t xml:space="preserve"> :</w:t>
+        <w:t>=&gt; Après avoir rempli cette fiche :</w:t>
       </w:r>
       <w:r>
         <w:rPr>
@@ -75,18 +49,7 @@
           <w:u w:val="single"/>
           <w:shd w:val="clear" w:color="auto" w:fill="FF9900"/>
         </w:rPr>
-        <w:t>convertir</w:t>
-      </w:r>
-      <w:proofErr w:type="gramEnd"/>
-      <w:r>
-        <w:rPr>
-          <w:b/>
-          <w:sz w:val="34"/>
-          <w:szCs w:val="34"/>
-          <w:u w:val="single"/>
-          <w:shd w:val="clear" w:color="auto" w:fill="FF9900"/>
-        </w:rPr>
-        <w:t xml:space="preserve"> ce document en PDF</w:t>
+        <w:t>convertir ce document en PDF</w:t>
       </w:r>
       <w:r>
         <w:rPr>
@@ -95,27 +58,7 @@
           <w:szCs w:val="34"/>
           <w:shd w:val="clear" w:color="auto" w:fill="FF9900"/>
         </w:rPr>
-        <w:t xml:space="preserve"> et le téléverser dans votre dépôt </w:t>
-      </w:r>
-      <w:proofErr w:type="spellStart"/>
-      <w:r>
-        <w:rPr>
-          <w:b/>
-          <w:sz w:val="34"/>
-          <w:szCs w:val="34"/>
-          <w:shd w:val="clear" w:color="auto" w:fill="FF9900"/>
-        </w:rPr>
-        <w:t>Github</w:t>
-      </w:r>
-      <w:proofErr w:type="spellEnd"/>
-      <w:r>
-        <w:rPr>
-          <w:b/>
-          <w:sz w:val="34"/>
-          <w:szCs w:val="34"/>
-          <w:shd w:val="clear" w:color="auto" w:fill="FF9900"/>
-        </w:rPr>
-        <w:t xml:space="preserve"> dans un répertoire nommé ‘doc’.</w:t>
+        <w:t xml:space="preserve"> et le téléverser dans votre dépôt Github dans un répertoire nommé ‘doc’.</w:t>
       </w:r>
     </w:p>
     <w:p>
@@ -133,13 +76,8 @@
         </w:rPr>
       </w:pPr>
       <w:r>
-        <w:t xml:space="preserve">Compte rendu de la veille technologique </w:t>
-      </w:r>
-      <w:proofErr w:type="spellStart"/>
-      <w:r>
-        <w:t>PoC</w:t>
-      </w:r>
-      <w:proofErr w:type="spellEnd"/>
+        <w:t>Compte rendu de la veille technologique PoC</w:t>
+      </w:r>
     </w:p>
     <w:p>
       <w:r>
@@ -150,9 +88,166 @@
           <w:sz w:val="48"/>
           <w:szCs w:val="48"/>
         </w:rPr>
-        <w:t xml:space="preserve">Questions de RECHERCHE sur la </w:t>
-      </w:r>
-      <w:proofErr w:type="spellStart"/>
+        <w:t>Questions de RECHERCHE sur la PoC</w:t>
+      </w:r>
+    </w:p>
+    <w:p>
+      <w:pPr>
+        <w:pBdr>
+          <w:left w:val="single" w:sz="48" w:space="2" w:color="0000FF"/>
+        </w:pBdr>
+        <w:shd w:val="clear" w:color="auto" w:fill="C9DAF8"/>
+        <w:ind w:left="141"/>
+        <w:rPr>
+          <w:sz w:val="24"/>
+          <w:szCs w:val="24"/>
+        </w:rPr>
+      </w:pPr>
+      <w:r>
+        <w:rPr>
+          <w:sz w:val="24"/>
+          <w:szCs w:val="24"/>
+        </w:rPr>
+        <w:t xml:space="preserve">Quel est l'opération la plus risquée de votre projet, l'élément qui risque de ne pas fonctionner ?  Quelle est l'interaction entre </w:t>
+      </w:r>
+      <w:r>
+        <w:rPr>
+          <w:sz w:val="24"/>
+          <w:szCs w:val="24"/>
+        </w:rPr>
+        <w:t>deux technologies</w:t>
+      </w:r>
+      <w:r>
+        <w:rPr>
+          <w:sz w:val="24"/>
+          <w:szCs w:val="24"/>
+        </w:rPr>
+        <w:t xml:space="preserve"> ? Quel est le PROBLÈME technique à résoudre ? </w:t>
+      </w:r>
+    </w:p>
+    <w:p>
+      <w:pPr>
+        <w:pBdr>
+          <w:left w:val="single" w:sz="48" w:space="2" w:color="0000FF"/>
+        </w:pBdr>
+        <w:shd w:val="clear" w:color="auto" w:fill="C9DAF8"/>
+        <w:ind w:left="141"/>
+        <w:rPr>
+          <w:b/>
+          <w:bCs/>
+          <w:sz w:val="24"/>
+          <w:szCs w:val="24"/>
+        </w:rPr>
+      </w:pPr>
+      <w:r>
+        <w:rPr>
+          <w:b/>
+          <w:bCs/>
+          <w:sz w:val="24"/>
+          <w:szCs w:val="24"/>
+        </w:rPr>
+        <w:t>L’installation et l’utilisation du module Sagemath sur Python est un problème à résoudre puisque l’installation de ce module est prévue principalement sur Linux. En soit l’installation de S</w:t>
+      </w:r>
+      <w:r>
+        <w:rPr>
+          <w:b/>
+          <w:bCs/>
+          <w:sz w:val="24"/>
+          <w:szCs w:val="24"/>
+        </w:rPr>
+        <w:t xml:space="preserve">agemath </w:t>
+      </w:r>
+      <w:r>
+        <w:rPr>
+          <w:b/>
+          <w:bCs/>
+          <w:sz w:val="24"/>
+          <w:szCs w:val="24"/>
+        </w:rPr>
+        <w:t xml:space="preserve">n’est pas compliqué sur </w:t>
+      </w:r>
+      <w:r>
+        <w:rPr>
+          <w:b/>
+          <w:bCs/>
+          <w:sz w:val="24"/>
+          <w:szCs w:val="24"/>
+        </w:rPr>
+        <w:t>W</w:t>
+      </w:r>
+      <w:r>
+        <w:rPr>
+          <w:b/>
+          <w:bCs/>
+          <w:sz w:val="24"/>
+          <w:szCs w:val="24"/>
+        </w:rPr>
+        <w:t xml:space="preserve">indows il suffit </w:t>
+      </w:r>
+      <w:r>
+        <w:rPr>
+          <w:b/>
+          <w:bCs/>
+          <w:sz w:val="24"/>
+          <w:szCs w:val="24"/>
+        </w:rPr>
+        <w:t>de télécharger le paquet sur internet destiné à Windows. Or pour utiliser Sagemath sur Python avec un OS Windows c’est plus compliquer car l’installation se fait en commandes Linux. Il faut donc trouver un moyen d’installer</w:t>
+      </w:r>
+      <w:r>
+        <w:rPr>
+          <w:b/>
+          <w:bCs/>
+          <w:sz w:val="24"/>
+          <w:szCs w:val="24"/>
+        </w:rPr>
+        <w:t xml:space="preserve"> Sagemath Python sur Windows.</w:t>
+      </w:r>
+    </w:p>
+    <w:p>
+      <w:pPr>
+        <w:pBdr>
+          <w:left w:val="single" w:sz="48" w:space="2" w:color="0000FF"/>
+        </w:pBdr>
+        <w:shd w:val="clear" w:color="auto" w:fill="C9DAF8"/>
+        <w:ind w:left="141"/>
+        <w:rPr>
+          <w:sz w:val="24"/>
+          <w:szCs w:val="24"/>
+        </w:rPr>
+      </w:pPr>
+      <w:r>
+        <w:rPr>
+          <w:sz w:val="24"/>
+          <w:szCs w:val="24"/>
+        </w:rPr>
+        <w:t>Quelle est la QUESTION que vous vous posez et que vous demandez à internet de répondre ?</w:t>
+      </w:r>
+    </w:p>
+    <w:p>
+      <w:pPr>
+        <w:pBdr>
+          <w:left w:val="single" w:sz="48" w:space="2" w:color="0000FF"/>
+        </w:pBdr>
+        <w:shd w:val="clear" w:color="auto" w:fill="C9DAF8"/>
+        <w:ind w:left="141"/>
+        <w:rPr>
+          <w:b/>
+          <w:bCs/>
+          <w:sz w:val="24"/>
+          <w:szCs w:val="24"/>
+        </w:rPr>
+      </w:pPr>
+      <w:r>
+        <w:rPr>
+          <w:b/>
+          <w:bCs/>
+          <w:sz w:val="24"/>
+          <w:szCs w:val="24"/>
+        </w:rPr>
+        <w:t>Comment installer Sagemath Python sous Windows ?</w:t>
+      </w:r>
+    </w:p>
+    <w:p>
       <w:r>
         <w:rPr>
           <w:b/>
@@ -161,268 +256,81 @@
           <w:sz w:val="48"/>
           <w:szCs w:val="48"/>
         </w:rPr>
-        <w:t>PoC</w:t>
-      </w:r>
-      <w:proofErr w:type="spellEnd"/>
-    </w:p>
-    <w:p>
-      <w:pPr>
-        <w:pBdr>
-          <w:left w:val="single" w:sz="48" w:space="2" w:color="0000FF"/>
-        </w:pBdr>
-        <w:shd w:val="clear" w:color="auto" w:fill="C9DAF8"/>
-        <w:ind w:left="141"/>
-        <w:rPr>
-          <w:sz w:val="24"/>
-          <w:szCs w:val="24"/>
-        </w:rPr>
-      </w:pPr>
-      <w:r>
-        <w:rPr>
-          <w:sz w:val="24"/>
-          <w:szCs w:val="24"/>
-        </w:rPr>
-        <w:t xml:space="preserve">Quel est l'opération la plus risquée de votre projet, l'élément qui risque de ne pas fonctionner ?  Quelle est l'interaction entre </w:t>
-      </w:r>
-      <w:r>
-        <w:rPr>
-          <w:sz w:val="24"/>
-          <w:szCs w:val="24"/>
-        </w:rPr>
-        <w:t>deux technologies</w:t>
-      </w:r>
-      <w:r>
-        <w:rPr>
-          <w:sz w:val="24"/>
-          <w:szCs w:val="24"/>
-        </w:rPr>
-        <w:t xml:space="preserve"> ? Quel est le PROBLÈME technique à résoudre ? </w:t>
-      </w:r>
-    </w:p>
-    <w:p>
-      <w:pPr>
-        <w:pBdr>
-          <w:left w:val="single" w:sz="48" w:space="2" w:color="0000FF"/>
-        </w:pBdr>
-        <w:shd w:val="clear" w:color="auto" w:fill="C9DAF8"/>
-        <w:ind w:left="141"/>
-        <w:rPr>
-          <w:b/>
-          <w:bCs/>
-          <w:sz w:val="24"/>
-          <w:szCs w:val="24"/>
-        </w:rPr>
-      </w:pPr>
-      <w:r>
-        <w:rPr>
-          <w:b/>
-          <w:bCs/>
-          <w:sz w:val="24"/>
-          <w:szCs w:val="24"/>
-        </w:rPr>
-        <w:t xml:space="preserve">L’installation et l’utilisation du module </w:t>
-      </w:r>
-      <w:proofErr w:type="spellStart"/>
-      <w:r>
-        <w:rPr>
-          <w:b/>
-          <w:bCs/>
-          <w:sz w:val="24"/>
-          <w:szCs w:val="24"/>
-        </w:rPr>
-        <w:t>Sagemath</w:t>
-      </w:r>
-      <w:proofErr w:type="spellEnd"/>
-      <w:r>
-        <w:rPr>
-          <w:b/>
-          <w:bCs/>
-          <w:sz w:val="24"/>
-          <w:szCs w:val="24"/>
-        </w:rPr>
-        <w:t xml:space="preserve"> sur Python est un problème à résoudre puisque l’installation de ce module est prévue principalement sur Linux. En soit l’installation de </w:t>
-      </w:r>
-      <w:proofErr w:type="spellStart"/>
-      <w:r>
-        <w:rPr>
-          <w:b/>
-          <w:bCs/>
-          <w:sz w:val="24"/>
-          <w:szCs w:val="24"/>
-        </w:rPr>
-        <w:t>S</w:t>
-      </w:r>
-      <w:r>
-        <w:rPr>
-          <w:b/>
-          <w:bCs/>
-          <w:sz w:val="24"/>
-          <w:szCs w:val="24"/>
-        </w:rPr>
-        <w:t>agemath</w:t>
-      </w:r>
-      <w:proofErr w:type="spellEnd"/>
-      <w:r>
-        <w:rPr>
-          <w:b/>
-          <w:bCs/>
-          <w:sz w:val="24"/>
-          <w:szCs w:val="24"/>
-        </w:rPr>
-        <w:t xml:space="preserve"> </w:t>
-      </w:r>
-      <w:r>
-        <w:rPr>
-          <w:b/>
-          <w:bCs/>
-          <w:sz w:val="24"/>
-          <w:szCs w:val="24"/>
-        </w:rPr>
-        <w:t xml:space="preserve">n’est pas compliqué sur </w:t>
-      </w:r>
-      <w:r>
-        <w:rPr>
-          <w:b/>
-          <w:bCs/>
-          <w:sz w:val="24"/>
-          <w:szCs w:val="24"/>
-        </w:rPr>
-        <w:t>W</w:t>
-      </w:r>
-      <w:r>
-        <w:rPr>
-          <w:b/>
-          <w:bCs/>
-          <w:sz w:val="24"/>
-          <w:szCs w:val="24"/>
-        </w:rPr>
-        <w:t xml:space="preserve">indows il suffit </w:t>
-      </w:r>
-      <w:r>
-        <w:rPr>
-          <w:b/>
-          <w:bCs/>
-          <w:sz w:val="24"/>
-          <w:szCs w:val="24"/>
-        </w:rPr>
-        <w:t xml:space="preserve">de télécharger le paquet sur internet destiné à Windows. Or pour utiliser </w:t>
-      </w:r>
-      <w:proofErr w:type="spellStart"/>
-      <w:r>
-        <w:rPr>
-          <w:b/>
-          <w:bCs/>
-          <w:sz w:val="24"/>
-          <w:szCs w:val="24"/>
-        </w:rPr>
-        <w:t>Sagemath</w:t>
-      </w:r>
-      <w:proofErr w:type="spellEnd"/>
-      <w:r>
-        <w:rPr>
-          <w:b/>
-          <w:bCs/>
-          <w:sz w:val="24"/>
-          <w:szCs w:val="24"/>
-        </w:rPr>
-        <w:t xml:space="preserve"> sur Python avec un OS Windows c’est plus compliquer car l’installation se fait en commandes Linux. Il faut donc trouver un moyen d’installer</w:t>
-      </w:r>
-      <w:r>
-        <w:rPr>
-          <w:b/>
-          <w:bCs/>
-          <w:sz w:val="24"/>
-          <w:szCs w:val="24"/>
-        </w:rPr>
-        <w:t xml:space="preserve"> </w:t>
-      </w:r>
-      <w:proofErr w:type="spellStart"/>
-      <w:r>
-        <w:rPr>
-          <w:b/>
-          <w:bCs/>
-          <w:sz w:val="24"/>
-          <w:szCs w:val="24"/>
-        </w:rPr>
-        <w:t>Sagemath</w:t>
-      </w:r>
-      <w:proofErr w:type="spellEnd"/>
-      <w:r>
-        <w:rPr>
-          <w:b/>
-          <w:bCs/>
-          <w:sz w:val="24"/>
-          <w:szCs w:val="24"/>
-        </w:rPr>
-        <w:t xml:space="preserve"> Python sur Windows.</w:t>
-      </w:r>
-    </w:p>
-    <w:p>
-      <w:pPr>
-        <w:pBdr>
-          <w:left w:val="single" w:sz="48" w:space="2" w:color="0000FF"/>
-        </w:pBdr>
-        <w:shd w:val="clear" w:color="auto" w:fill="C9DAF8"/>
-        <w:ind w:left="141"/>
-        <w:rPr>
-          <w:sz w:val="24"/>
-          <w:szCs w:val="24"/>
-        </w:rPr>
-      </w:pPr>
-      <w:r>
-        <w:rPr>
-          <w:sz w:val="24"/>
-          <w:szCs w:val="24"/>
-        </w:rPr>
-        <w:t>Quelle est la QUESTION que vous vous posez et que vous demandez à internet de répondre ?</w:t>
-      </w:r>
-    </w:p>
-    <w:p>
-      <w:pPr>
-        <w:pBdr>
-          <w:left w:val="single" w:sz="48" w:space="2" w:color="0000FF"/>
-        </w:pBdr>
-        <w:shd w:val="clear" w:color="auto" w:fill="C9DAF8"/>
-        <w:ind w:left="141"/>
-        <w:rPr>
-          <w:b/>
-          <w:bCs/>
-          <w:sz w:val="24"/>
-          <w:szCs w:val="24"/>
-        </w:rPr>
-      </w:pPr>
-      <w:r>
-        <w:rPr>
-          <w:b/>
-          <w:bCs/>
-          <w:sz w:val="24"/>
-          <w:szCs w:val="24"/>
-        </w:rPr>
-        <w:t xml:space="preserve">Comment installer </w:t>
-      </w:r>
-      <w:proofErr w:type="spellStart"/>
-      <w:r>
-        <w:rPr>
-          <w:b/>
-          <w:bCs/>
-          <w:sz w:val="24"/>
-          <w:szCs w:val="24"/>
-        </w:rPr>
-        <w:t>Sagemath</w:t>
-      </w:r>
-      <w:proofErr w:type="spellEnd"/>
-      <w:r>
-        <w:rPr>
-          <w:b/>
-          <w:bCs/>
-          <w:sz w:val="24"/>
-          <w:szCs w:val="24"/>
-        </w:rPr>
-        <w:t xml:space="preserve"> Python sous Windows ?</w:t>
-      </w:r>
-    </w:p>
-    <w:p>
-      <w:proofErr w:type="spellStart"/>
+        <w:t>Poc = Preuve de concept</w:t>
+      </w:r>
+    </w:p>
+    <w:p>
+      <w:pPr>
+        <w:pBdr>
+          <w:left w:val="single" w:sz="48" w:space="2" w:color="CC0000"/>
+        </w:pBdr>
+        <w:shd w:val="clear" w:color="auto" w:fill="F4CCCC"/>
+        <w:ind w:left="141"/>
+        <w:rPr>
+          <w:sz w:val="24"/>
+          <w:szCs w:val="24"/>
+        </w:rPr>
+      </w:pPr>
+      <w:r>
+        <w:rPr>
+          <w:sz w:val="24"/>
+          <w:szCs w:val="24"/>
+        </w:rPr>
+        <w:t>Quel genre de preuve de concept minimale pourrait valider que le problème n'existe pas ou qu'une solution a été trouvée ? Décrivez chaque élément du code requis.</w:t>
+      </w:r>
+    </w:p>
+    <w:p>
+      <w:pPr>
+        <w:pBdr>
+          <w:left w:val="single" w:sz="48" w:space="2" w:color="CC0000"/>
+        </w:pBdr>
+        <w:shd w:val="clear" w:color="auto" w:fill="F4CCCC"/>
+        <w:ind w:left="141"/>
+        <w:rPr>
+          <w:b/>
+          <w:bCs/>
+          <w:sz w:val="24"/>
+          <w:szCs w:val="24"/>
+        </w:rPr>
+      </w:pPr>
+      <w:r>
+        <w:rPr>
+          <w:b/>
+          <w:bCs/>
+          <w:sz w:val="24"/>
+          <w:szCs w:val="24"/>
+        </w:rPr>
+        <w:t xml:space="preserve">Une preuve de concept minimale serait de pouvoir utiliser une fonction Sagemath </w:t>
+      </w:r>
+      <w:r>
+        <w:rPr>
+          <w:b/>
+          <w:bCs/>
+          <w:sz w:val="24"/>
+          <w:szCs w:val="24"/>
+        </w:rPr>
+        <w:t xml:space="preserve">en langage Python </w:t>
+      </w:r>
+      <w:r>
+        <w:rPr>
+          <w:b/>
+          <w:bCs/>
+          <w:sz w:val="24"/>
+          <w:szCs w:val="24"/>
+        </w:rPr>
+        <w:t xml:space="preserve">(exemple création d’une matrice) </w:t>
+      </w:r>
+      <w:r>
+        <w:rPr>
+          <w:b/>
+          <w:bCs/>
+          <w:sz w:val="24"/>
+          <w:szCs w:val="24"/>
+        </w:rPr>
+        <w:t>en étant sous un OS Windows. Un simple script Python utilisant une fonction Sagemath est suffisant à la PoC.</w:t>
+      </w:r>
+    </w:p>
+    <w:p>
       <w:r>
         <w:rPr>
           <w:b/>
@@ -431,160 +339,6 @@
           <w:sz w:val="48"/>
           <w:szCs w:val="48"/>
         </w:rPr>
-        <w:t>Poc</w:t>
-      </w:r>
-      <w:proofErr w:type="spellEnd"/>
-      <w:r>
-        <w:rPr>
-          <w:b/>
-          <w:smallCaps/>
-          <w:color w:val="3C78D8"/>
-          <w:sz w:val="48"/>
-          <w:szCs w:val="48"/>
-        </w:rPr>
-        <w:t xml:space="preserve"> = Preuve de concept</w:t>
-      </w:r>
-    </w:p>
-    <w:p>
-      <w:pPr>
-        <w:pBdr>
-          <w:left w:val="single" w:sz="48" w:space="2" w:color="CC0000"/>
-        </w:pBdr>
-        <w:shd w:val="clear" w:color="auto" w:fill="F4CCCC"/>
-        <w:ind w:left="141"/>
-        <w:rPr>
-          <w:sz w:val="24"/>
-          <w:szCs w:val="24"/>
-        </w:rPr>
-      </w:pPr>
-      <w:r>
-        <w:rPr>
-          <w:sz w:val="24"/>
-          <w:szCs w:val="24"/>
-        </w:rPr>
-        <w:t>Quel genre de preuve de concept minimale pourrait valider que le problème n'existe pas ou qu'une solution a été trouvée ? Décrivez chaque élément du code requis.</w:t>
-      </w:r>
-    </w:p>
-    <w:p>
-      <w:pPr>
-        <w:pBdr>
-          <w:left w:val="single" w:sz="48" w:space="2" w:color="CC0000"/>
-        </w:pBdr>
-        <w:shd w:val="clear" w:color="auto" w:fill="F4CCCC"/>
-        <w:ind w:left="141"/>
-        <w:rPr>
-          <w:b/>
-          <w:bCs/>
-          <w:sz w:val="24"/>
-          <w:szCs w:val="24"/>
-        </w:rPr>
-      </w:pPr>
-      <w:r>
-        <w:rPr>
-          <w:b/>
-          <w:bCs/>
-          <w:sz w:val="24"/>
-          <w:szCs w:val="24"/>
-        </w:rPr>
-        <w:t xml:space="preserve">Une preuve de concept minimale serait de pouvoir utiliser une fonction </w:t>
-      </w:r>
-      <w:proofErr w:type="spellStart"/>
-      <w:r>
-        <w:rPr>
-          <w:b/>
-          <w:bCs/>
-          <w:sz w:val="24"/>
-          <w:szCs w:val="24"/>
-        </w:rPr>
-        <w:t>Sagemath</w:t>
-      </w:r>
-      <w:proofErr w:type="spellEnd"/>
-      <w:r>
-        <w:rPr>
-          <w:b/>
-          <w:bCs/>
-          <w:sz w:val="24"/>
-          <w:szCs w:val="24"/>
-        </w:rPr>
-        <w:t xml:space="preserve"> </w:t>
-      </w:r>
-      <w:r>
-        <w:rPr>
-          <w:b/>
-          <w:bCs/>
-          <w:sz w:val="24"/>
-          <w:szCs w:val="24"/>
-        </w:rPr>
-        <w:t xml:space="preserve">en langage Python </w:t>
-      </w:r>
-      <w:r>
-        <w:rPr>
-          <w:b/>
-          <w:bCs/>
-          <w:sz w:val="24"/>
-          <w:szCs w:val="24"/>
-        </w:rPr>
-        <w:t xml:space="preserve">(exemple création d’une matrice) </w:t>
-      </w:r>
-      <w:r>
-        <w:rPr>
-          <w:b/>
-          <w:bCs/>
-          <w:sz w:val="24"/>
-          <w:szCs w:val="24"/>
-        </w:rPr>
-        <w:t xml:space="preserve">en étant sous un OS Windows. Un simple script Python utilisant une fonction </w:t>
-      </w:r>
-      <w:proofErr w:type="spellStart"/>
-      <w:r>
-        <w:rPr>
-          <w:b/>
-          <w:bCs/>
-          <w:sz w:val="24"/>
-          <w:szCs w:val="24"/>
-        </w:rPr>
-        <w:t>Sagemath</w:t>
-      </w:r>
-      <w:proofErr w:type="spellEnd"/>
-      <w:r>
-        <w:rPr>
-          <w:b/>
-          <w:bCs/>
-          <w:sz w:val="24"/>
-          <w:szCs w:val="24"/>
-        </w:rPr>
-        <w:t xml:space="preserve"> est suffisant à la </w:t>
-      </w:r>
-      <w:proofErr w:type="spellStart"/>
-      <w:r>
-        <w:rPr>
-          <w:b/>
-          <w:bCs/>
-          <w:sz w:val="24"/>
-          <w:szCs w:val="24"/>
-        </w:rPr>
-        <w:t>PoC</w:t>
-      </w:r>
-      <w:proofErr w:type="spellEnd"/>
-      <w:r>
-        <w:rPr>
-          <w:b/>
-          <w:bCs/>
-          <w:sz w:val="24"/>
-          <w:szCs w:val="24"/>
-        </w:rPr>
-        <w:t>.</w:t>
-      </w:r>
-    </w:p>
-    <w:p>
-      <w:r>
-        <w:rPr>
-          <w:b/>
-          <w:smallCaps/>
-          <w:color w:val="3C78D8"/>
-          <w:sz w:val="48"/>
-          <w:szCs w:val="48"/>
-        </w:rPr>
         <w:t>Les marque-pages identifiés lors de vos recherches</w:t>
       </w:r>
     </w:p>
@@ -622,25 +376,14 @@
           <w:szCs w:val="24"/>
         </w:rPr>
       </w:pPr>
-      <w:proofErr w:type="spellStart"/>
-      <w:r>
-        <w:rPr>
-          <w:b/>
-          <w:bCs/>
-          <w:sz w:val="24"/>
-          <w:szCs w:val="24"/>
-        </w:rPr>
-        <w:t>SageWindows</w:t>
-      </w:r>
-      <w:proofErr w:type="spellEnd"/>
-      <w:r>
-        <w:rPr>
-          <w:b/>
-          <w:bCs/>
-          <w:sz w:val="24"/>
-          <w:szCs w:val="24"/>
-        </w:rPr>
-        <w:t xml:space="preserve"> : </w:t>
+      <w:r>
+        <w:rPr>
+          <w:b/>
+          <w:bCs/>
+          <w:sz w:val="24"/>
+          <w:szCs w:val="24"/>
+        </w:rPr>
+        <w:t xml:space="preserve">SageWindows : </w:t>
       </w:r>
       <w:hyperlink r:id="rId4" w:history="1">
         <w:r>
@@ -685,47 +428,7 @@
           <w:sz w:val="24"/>
           <w:szCs w:val="24"/>
         </w:rPr>
-        <w:t xml:space="preserve">Description : guide d’installation de </w:t>
-      </w:r>
-      <w:proofErr w:type="spellStart"/>
-      <w:r>
-        <w:rPr>
-          <w:b/>
-          <w:bCs/>
-          <w:sz w:val="24"/>
-          <w:szCs w:val="24"/>
-        </w:rPr>
-        <w:t>Sagemath</w:t>
-      </w:r>
-      <w:proofErr w:type="spellEnd"/>
-      <w:r>
-        <w:rPr>
-          <w:b/>
-          <w:bCs/>
-          <w:sz w:val="24"/>
-          <w:szCs w:val="24"/>
-        </w:rPr>
-        <w:t xml:space="preserve"> 8.0 pour Windows et utilisation simple des différents éléments fournis lors de l’installation de </w:t>
-      </w:r>
-      <w:proofErr w:type="spellStart"/>
-      <w:r>
-        <w:rPr>
-          <w:b/>
-          <w:bCs/>
-          <w:sz w:val="24"/>
-          <w:szCs w:val="24"/>
-        </w:rPr>
-        <w:t>Sagemath</w:t>
-      </w:r>
-      <w:proofErr w:type="spellEnd"/>
-      <w:r>
-        <w:rPr>
-          <w:b/>
-          <w:bCs/>
-          <w:sz w:val="24"/>
-          <w:szCs w:val="24"/>
-        </w:rPr>
-        <w:t>.</w:t>
+        <w:t>Description : guide d’installation de Sagemath 8.0 pour Windows et utilisation simple des différents éléments fournis lors de l’installation de Sagemath.</w:t>
       </w:r>
     </w:p>
     <w:p>
@@ -742,8 +445,6 @@
           <w:szCs w:val="24"/>
         </w:rPr>
       </w:pPr>
-      <w:proofErr w:type="spellStart"/>
-      <w:proofErr w:type="gramStart"/>
       <w:r>
         <w:rPr>
           <w:b/>
@@ -752,18 +453,7 @@
           <w:szCs w:val="24"/>
         </w:rPr>
         <w:lastRenderedPageBreak/>
-        <w:t>askSagemath</w:t>
-      </w:r>
-      <w:proofErr w:type="spellEnd"/>
-      <w:proofErr w:type="gramEnd"/>
-      <w:r>
-        <w:rPr>
-          <w:b/>
-          <w:bCs/>
-          <w:sz w:val="24"/>
-          <w:szCs w:val="24"/>
-        </w:rPr>
-        <w:t xml:space="preserve"> : </w:t>
+        <w:t xml:space="preserve">askSagemath : </w:t>
       </w:r>
       <w:hyperlink r:id="rId5" w:history="1">
         <w:r>
@@ -808,39 +498,8 @@
           <w:sz w:val="24"/>
           <w:szCs w:val="24"/>
         </w:rPr>
-        <w:t xml:space="preserve">Description : Comment faire pour que </w:t>
-      </w:r>
-      <w:proofErr w:type="spellStart"/>
-      <w:r>
-        <w:rPr>
-          <w:b/>
-          <w:bCs/>
-          <w:sz w:val="24"/>
-          <w:szCs w:val="24"/>
-        </w:rPr>
-        <w:t>PyCharm</w:t>
-      </w:r>
-      <w:proofErr w:type="spellEnd"/>
-      <w:r>
-        <w:rPr>
-          <w:b/>
-          <w:bCs/>
-          <w:sz w:val="24"/>
-          <w:szCs w:val="24"/>
-        </w:rPr>
-        <w:t xml:space="preserve"> reconnaisse l’interpréteur Python de </w:t>
-      </w:r>
-      <w:proofErr w:type="spellStart"/>
-      <w:r>
-        <w:rPr>
-          <w:b/>
-          <w:bCs/>
-          <w:sz w:val="24"/>
-          <w:szCs w:val="24"/>
-        </w:rPr>
-        <w:t>Sagemath</w:t>
-      </w:r>
-      <w:proofErr w:type="spellEnd"/>
+        <w:t>Description : Comment faire pour que PyCharm reconnaisse l’interpréteur Python de Sagemath</w:t>
+      </w:r>
       <w:r>
         <w:rPr>
           <w:b/>
@@ -865,27 +524,14 @@
           <w:szCs w:val="24"/>
         </w:rPr>
       </w:pPr>
-      <w:proofErr w:type="spellStart"/>
-      <w:proofErr w:type="gramStart"/>
-      <w:r>
-        <w:rPr>
-          <w:b/>
-          <w:bCs/>
-          <w:sz w:val="24"/>
-          <w:szCs w:val="24"/>
-        </w:rPr>
-        <w:t>docSagemath</w:t>
-      </w:r>
-      <w:proofErr w:type="spellEnd"/>
-      <w:proofErr w:type="gramEnd"/>
-      <w:r>
-        <w:rPr>
-          <w:b/>
-          <w:bCs/>
-          <w:sz w:val="24"/>
-          <w:szCs w:val="24"/>
-        </w:rPr>
-        <w:t xml:space="preserve"> : </w:t>
+      <w:r>
+        <w:rPr>
+          <w:b/>
+          <w:bCs/>
+          <w:sz w:val="24"/>
+          <w:szCs w:val="24"/>
+        </w:rPr>
+        <w:t xml:space="preserve">docSagemath : </w:t>
       </w:r>
       <w:hyperlink r:id="rId6" w:history="1">
         <w:r>
@@ -930,27 +576,7 @@
           <w:sz w:val="24"/>
           <w:szCs w:val="24"/>
         </w:rPr>
-        <w:t xml:space="preserve">Description : FAQ sur l’installation et l’utilisation de </w:t>
-      </w:r>
-      <w:proofErr w:type="spellStart"/>
-      <w:r>
-        <w:rPr>
-          <w:b/>
-          <w:bCs/>
-          <w:sz w:val="24"/>
-          <w:szCs w:val="24"/>
-        </w:rPr>
-        <w:t>Sagemath</w:t>
-      </w:r>
-      <w:proofErr w:type="spellEnd"/>
-      <w:r>
-        <w:rPr>
-          <w:b/>
-          <w:bCs/>
-          <w:sz w:val="24"/>
-          <w:szCs w:val="24"/>
-        </w:rPr>
-        <w:t>.</w:t>
+        <w:t>Description : FAQ sur l’installation et l’utilisation de Sagemath.</w:t>
       </w:r>
     </w:p>
     <w:p>
@@ -967,25 +593,14 @@
           <w:szCs w:val="24"/>
         </w:rPr>
       </w:pPr>
-      <w:proofErr w:type="spellStart"/>
-      <w:r>
-        <w:rPr>
-          <w:b/>
-          <w:bCs/>
-          <w:sz w:val="24"/>
-          <w:szCs w:val="24"/>
-        </w:rPr>
-        <w:t>Reddit</w:t>
-      </w:r>
-      <w:proofErr w:type="spellEnd"/>
-      <w:r>
-        <w:rPr>
-          <w:b/>
-          <w:bCs/>
-          <w:sz w:val="24"/>
-          <w:szCs w:val="24"/>
-        </w:rPr>
-        <w:t xml:space="preserve"> : </w:t>
+      <w:r>
+        <w:rPr>
+          <w:b/>
+          <w:bCs/>
+          <w:sz w:val="24"/>
+          <w:szCs w:val="24"/>
+        </w:rPr>
+        <w:t xml:space="preserve">Reddit : </w:t>
       </w:r>
       <w:hyperlink r:id="rId7" w:history="1">
         <w:r>
@@ -1030,27 +645,7 @@
           <w:sz w:val="24"/>
           <w:szCs w:val="24"/>
         </w:rPr>
-        <w:t xml:space="preserve">Description : Question sur des problèmes d’importation du module </w:t>
-      </w:r>
-      <w:proofErr w:type="spellStart"/>
-      <w:r>
-        <w:rPr>
-          <w:b/>
-          <w:bCs/>
-          <w:sz w:val="24"/>
-          <w:szCs w:val="24"/>
-        </w:rPr>
-        <w:t>Sagemath</w:t>
-      </w:r>
-      <w:proofErr w:type="spellEnd"/>
-      <w:r>
-        <w:rPr>
-          <w:b/>
-          <w:bCs/>
-          <w:sz w:val="24"/>
-          <w:szCs w:val="24"/>
-        </w:rPr>
-        <w:t xml:space="preserve"> sur Python.</w:t>
+        <w:t>Description : Question sur des problèmes d’importation du module Sagemath sur Python.</w:t>
       </w:r>
     </w:p>
     <w:p>
@@ -1074,27 +669,7 @@
           <w:sz w:val="24"/>
           <w:szCs w:val="24"/>
         </w:rPr>
-        <w:t xml:space="preserve">Le </w:t>
-      </w:r>
-      <w:proofErr w:type="spellStart"/>
-      <w:r>
-        <w:rPr>
-          <w:b/>
-          <w:bCs/>
-          <w:sz w:val="24"/>
-          <w:szCs w:val="24"/>
-        </w:rPr>
-        <w:t>Crabeinfo</w:t>
-      </w:r>
-      <w:proofErr w:type="spellEnd"/>
-      <w:r>
-        <w:rPr>
-          <w:b/>
-          <w:bCs/>
-          <w:sz w:val="24"/>
-          <w:szCs w:val="24"/>
-        </w:rPr>
-        <w:t xml:space="preserve"> : </w:t>
+        <w:t xml:space="preserve">Le Crabeinfo : </w:t>
       </w:r>
       <w:hyperlink r:id="rId8" w:history="1">
         <w:r>
@@ -1148,27 +723,7 @@
           <w:sz w:val="24"/>
           <w:szCs w:val="24"/>
         </w:rPr>
-        <w:t xml:space="preserve">WSL (Windows </w:t>
-      </w:r>
-      <w:proofErr w:type="spellStart"/>
-      <w:r>
-        <w:rPr>
-          <w:b/>
-          <w:bCs/>
-          <w:sz w:val="24"/>
-          <w:szCs w:val="24"/>
-        </w:rPr>
-        <w:t>Subsystem</w:t>
-      </w:r>
-      <w:proofErr w:type="spellEnd"/>
-      <w:r>
-        <w:rPr>
-          <w:b/>
-          <w:bCs/>
-          <w:sz w:val="24"/>
-          <w:szCs w:val="24"/>
-        </w:rPr>
-        <w:t xml:space="preserve"> for Linux) sous Windows 10.</w:t>
+        <w:t>WSL (Windows Subsystem for Linux) sous Windows 10.</w:t>
       </w:r>
     </w:p>
     <w:p>
@@ -1185,25 +740,14 @@
           <w:szCs w:val="24"/>
         </w:rPr>
       </w:pPr>
-      <w:proofErr w:type="spellStart"/>
-      <w:r>
-        <w:rPr>
-          <w:b/>
-          <w:bCs/>
-          <w:sz w:val="24"/>
-          <w:szCs w:val="24"/>
-        </w:rPr>
-        <w:t>DocSagemath</w:t>
-      </w:r>
-      <w:proofErr w:type="spellEnd"/>
-      <w:r>
-        <w:rPr>
-          <w:b/>
-          <w:bCs/>
-          <w:sz w:val="24"/>
-          <w:szCs w:val="24"/>
-        </w:rPr>
-        <w:t xml:space="preserve"> : </w:t>
+      <w:r>
+        <w:rPr>
+          <w:b/>
+          <w:bCs/>
+          <w:sz w:val="24"/>
+          <w:szCs w:val="24"/>
+        </w:rPr>
+        <w:t xml:space="preserve">DocSagemath : </w:t>
       </w:r>
       <w:hyperlink r:id="rId9" w:history="1">
         <w:r>
@@ -1239,27 +783,7 @@
           <w:sz w:val="24"/>
           <w:szCs w:val="24"/>
         </w:rPr>
-        <w:t xml:space="preserve">Description : Guide détaillé d’installation de </w:t>
-      </w:r>
-      <w:proofErr w:type="spellStart"/>
-      <w:r>
-        <w:rPr>
-          <w:b/>
-          <w:bCs/>
-          <w:sz w:val="24"/>
-          <w:szCs w:val="24"/>
-        </w:rPr>
-        <w:t>Sagemath</w:t>
-      </w:r>
-      <w:proofErr w:type="spellEnd"/>
-      <w:r>
-        <w:rPr>
-          <w:b/>
-          <w:bCs/>
-          <w:sz w:val="24"/>
-          <w:szCs w:val="24"/>
-        </w:rPr>
-        <w:t>.</w:t>
+        <w:t>Description : Guide détaillé d’installation de Sagemath.</w:t>
       </w:r>
     </w:p>
     <w:p>
@@ -1433,23 +957,7 @@
                 <w:sz w:val="24"/>
                 <w:szCs w:val="24"/>
               </w:rPr>
-              <w:t xml:space="preserve">Le module </w:t>
-            </w:r>
-            <w:proofErr w:type="spellStart"/>
-            <w:r>
-              <w:rPr>
-                <w:sz w:val="24"/>
-                <w:szCs w:val="24"/>
-              </w:rPr>
-              <w:t>SageMath</w:t>
-            </w:r>
-            <w:proofErr w:type="spellEnd"/>
-            <w:r>
-              <w:rPr>
-                <w:sz w:val="24"/>
-                <w:szCs w:val="24"/>
-              </w:rPr>
-              <w:t xml:space="preserve"> fonctionne Python</w:t>
+              <w:t>Le module SageMath fonctionne Python</w:t>
             </w:r>
           </w:p>
         </w:tc>
@@ -1487,25 +995,7 @@
                 <w:sz w:val="24"/>
                 <w:szCs w:val="24"/>
               </w:rPr>
-              <w:t xml:space="preserve">URL </w:t>
-            </w:r>
-            <w:proofErr w:type="spellStart"/>
-            <w:r>
-              <w:rPr>
-                <w:b/>
-                <w:sz w:val="24"/>
-                <w:szCs w:val="24"/>
-              </w:rPr>
-              <w:t>Github</w:t>
-            </w:r>
-            <w:proofErr w:type="spellEnd"/>
-            <w:r>
-              <w:rPr>
-                <w:b/>
-                <w:sz w:val="24"/>
-                <w:szCs w:val="24"/>
-              </w:rPr>
-              <w:t xml:space="preserve"> :</w:t>
+              <w:t>URL Github :</w:t>
             </w:r>
             <w:r>
               <w:rPr>
@@ -1559,20 +1049,8 @@
           <w:sz w:val="48"/>
           <w:szCs w:val="48"/>
         </w:rPr>
-        <w:t xml:space="preserve">Expliquez votre </w:t>
-      </w:r>
-      <w:proofErr w:type="spellStart"/>
-      <w:r>
-        <w:rPr>
-          <w:b/>
-          <w:smallCaps/>
-          <w:color w:val="3C78D8"/>
-          <w:sz w:val="48"/>
-          <w:szCs w:val="48"/>
-        </w:rPr>
-        <w:t>Poc</w:t>
-      </w:r>
-      <w:proofErr w:type="spellEnd"/>
+        <w:t>Expliquez votre Poc</w:t>
+      </w:r>
     </w:p>
     <w:p>
       <w:pPr>
@@ -1591,23 +1069,7 @@
           <w:sz w:val="24"/>
           <w:szCs w:val="24"/>
         </w:rPr>
-        <w:t xml:space="preserve">Décrivez la </w:t>
-      </w:r>
-      <w:proofErr w:type="spellStart"/>
-      <w:r>
-        <w:rPr>
-          <w:sz w:val="24"/>
-          <w:szCs w:val="24"/>
-        </w:rPr>
-        <w:t>Poc</w:t>
-      </w:r>
-      <w:proofErr w:type="spellEnd"/>
-      <w:r>
-        <w:rPr>
-          <w:sz w:val="24"/>
-          <w:szCs w:val="24"/>
-        </w:rPr>
-        <w:t xml:space="preserve"> en détails.</w:t>
+        <w:t>Décrivez la Poc en détails.</w:t>
       </w:r>
     </w:p>
     <w:p>
@@ -1631,167 +1093,7 @@
           <w:sz w:val="24"/>
           <w:szCs w:val="24"/>
         </w:rPr>
-        <w:t xml:space="preserve">Cette </w:t>
-      </w:r>
-      <w:proofErr w:type="spellStart"/>
-      <w:r>
-        <w:rPr>
-          <w:b/>
-          <w:bCs/>
-          <w:sz w:val="24"/>
-          <w:szCs w:val="24"/>
-        </w:rPr>
-        <w:t>PoC</w:t>
-      </w:r>
-      <w:proofErr w:type="spellEnd"/>
-      <w:r>
-        <w:rPr>
-          <w:b/>
-          <w:bCs/>
-          <w:sz w:val="24"/>
-          <w:szCs w:val="24"/>
-        </w:rPr>
-        <w:t xml:space="preserve"> vérifie la compatibilité entre le module </w:t>
-      </w:r>
-      <w:proofErr w:type="spellStart"/>
-      <w:r>
-        <w:rPr>
-          <w:b/>
-          <w:bCs/>
-          <w:sz w:val="24"/>
-          <w:szCs w:val="24"/>
-        </w:rPr>
-        <w:t>SageMath</w:t>
-      </w:r>
-      <w:proofErr w:type="spellEnd"/>
-      <w:r>
-        <w:rPr>
-          <w:b/>
-          <w:bCs/>
-          <w:sz w:val="24"/>
-          <w:szCs w:val="24"/>
-        </w:rPr>
-        <w:t xml:space="preserve"> Python et l’OS Windows. En effet sous Windows le seul moyen d’installer </w:t>
-      </w:r>
-      <w:proofErr w:type="spellStart"/>
-      <w:r>
-        <w:rPr>
-          <w:b/>
-          <w:bCs/>
-          <w:sz w:val="24"/>
-          <w:szCs w:val="24"/>
-        </w:rPr>
-        <w:t>SageMath</w:t>
-      </w:r>
-      <w:proofErr w:type="spellEnd"/>
-      <w:r>
-        <w:rPr>
-          <w:b/>
-          <w:bCs/>
-          <w:sz w:val="24"/>
-          <w:szCs w:val="24"/>
-        </w:rPr>
-        <w:t xml:space="preserve"> est le .zip que l’on peut trouver sur le site de </w:t>
-      </w:r>
-      <w:proofErr w:type="spellStart"/>
-      <w:r>
-        <w:rPr>
-          <w:b/>
-          <w:bCs/>
-          <w:sz w:val="24"/>
-          <w:szCs w:val="24"/>
-        </w:rPr>
-        <w:t>SageMath</w:t>
-      </w:r>
-      <w:proofErr w:type="spellEnd"/>
-      <w:r>
-        <w:rPr>
-          <w:b/>
-          <w:bCs/>
-          <w:sz w:val="24"/>
-          <w:szCs w:val="24"/>
-        </w:rPr>
-        <w:t xml:space="preserve"> or ce .zip ne donne que des outils comme le créateur de script </w:t>
-      </w:r>
-      <w:proofErr w:type="spellStart"/>
-      <w:r>
-        <w:rPr>
-          <w:b/>
-          <w:bCs/>
-          <w:sz w:val="24"/>
-          <w:szCs w:val="24"/>
-        </w:rPr>
-        <w:t>SageMath</w:t>
-      </w:r>
-      <w:proofErr w:type="spellEnd"/>
-      <w:r>
-        <w:rPr>
-          <w:b/>
-          <w:bCs/>
-          <w:sz w:val="24"/>
-          <w:szCs w:val="24"/>
-        </w:rPr>
-        <w:t xml:space="preserve"> ou le </w:t>
-      </w:r>
-      <w:proofErr w:type="spellStart"/>
-      <w:r>
-        <w:rPr>
-          <w:b/>
-          <w:bCs/>
-          <w:sz w:val="24"/>
-          <w:szCs w:val="24"/>
-        </w:rPr>
-        <w:t>shell</w:t>
-      </w:r>
-      <w:proofErr w:type="spellEnd"/>
-      <w:r>
-        <w:rPr>
-          <w:b/>
-          <w:bCs/>
-          <w:sz w:val="24"/>
-          <w:szCs w:val="24"/>
-        </w:rPr>
-        <w:t xml:space="preserve"> </w:t>
-      </w:r>
-      <w:proofErr w:type="spellStart"/>
-      <w:r>
-        <w:rPr>
-          <w:b/>
-          <w:bCs/>
-          <w:sz w:val="24"/>
-          <w:szCs w:val="24"/>
-        </w:rPr>
-        <w:t>SageMath</w:t>
-      </w:r>
-      <w:proofErr w:type="spellEnd"/>
-      <w:r>
-        <w:rPr>
-          <w:b/>
-          <w:bCs/>
-          <w:sz w:val="24"/>
-          <w:szCs w:val="24"/>
-        </w:rPr>
-        <w:t xml:space="preserve"> et les commandes Windows ne permettent pas d’installer les packages nécessaires à </w:t>
-      </w:r>
-      <w:proofErr w:type="spellStart"/>
-      <w:r>
-        <w:rPr>
-          <w:b/>
-          <w:bCs/>
-          <w:sz w:val="24"/>
-          <w:szCs w:val="24"/>
-        </w:rPr>
-        <w:t>SageMath</w:t>
-      </w:r>
-      <w:proofErr w:type="spellEnd"/>
-      <w:r>
-        <w:rPr>
-          <w:b/>
-          <w:bCs/>
-          <w:sz w:val="24"/>
-          <w:szCs w:val="24"/>
-        </w:rPr>
-        <w:t xml:space="preserve"> Python. Cela </w:t>
+        <w:t xml:space="preserve">Cette PoC vérifie la compatibilité entre le module SageMath Python et l’OS Windows. En effet sous Windows le seul moyen d’installer SageMath est le .zip que l’on peut trouver sur le site de SageMath or ce .zip ne donne que des outils comme le créateur de script SageMath ou le shell SageMath et les commandes Windows ne permettent pas d’installer les packages nécessaires à SageMath Python. Cela </w:t>
       </w:r>
       <w:r>
         <w:rPr>
@@ -1810,47 +1112,16 @@
           <w:sz w:val="24"/>
           <w:szCs w:val="24"/>
         </w:rPr>
-        <w:t xml:space="preserve">ur Linux où le package manager s’occupe d’installer les dépendances entre Python et </w:t>
-      </w:r>
-      <w:proofErr w:type="spellStart"/>
-      <w:r>
-        <w:rPr>
-          <w:b/>
-          <w:bCs/>
-          <w:sz w:val="24"/>
-          <w:szCs w:val="24"/>
-        </w:rPr>
-        <w:t>SageMath</w:t>
-      </w:r>
-      <w:proofErr w:type="spellEnd"/>
-      <w:r>
-        <w:rPr>
-          <w:b/>
-          <w:bCs/>
-          <w:sz w:val="24"/>
-          <w:szCs w:val="24"/>
-        </w:rPr>
-        <w:t xml:space="preserve">. Le but est donc d’utiliser Linux sous Windows grâce à WSL. C’est à partir de là que l’on peut installer </w:t>
-      </w:r>
-      <w:proofErr w:type="spellStart"/>
-      <w:r>
-        <w:rPr>
-          <w:b/>
-          <w:bCs/>
-          <w:sz w:val="24"/>
-          <w:szCs w:val="24"/>
-        </w:rPr>
-        <w:t>SageMath</w:t>
-      </w:r>
-      <w:proofErr w:type="spellEnd"/>
-      <w:r>
-        <w:rPr>
-          <w:b/>
-          <w:bCs/>
-          <w:sz w:val="24"/>
-          <w:szCs w:val="24"/>
-        </w:rPr>
-        <w:t xml:space="preserve"> pour Python.</w:t>
+        <w:t>ur Linux où le package manager s’occupe d’installer les dépendances entre Python et SageMath. Le but est donc d’utiliser Linux sous Windows grâce à WSL. C’est à partir de là que l’on peut installer SageMath pour Python.</w:t>
+      </w:r>
+      <w:r>
+        <w:rPr>
+          <w:b/>
+          <w:bCs/>
+          <w:sz w:val="24"/>
+          <w:szCs w:val="24"/>
+        </w:rPr>
+        <w:t xml:space="preserve"> Au final le but sera de pouvoir utiliser des fonctions comme sage.all.mod(a, b), sage.all.matrix(…), sage.all.factorial(n) etc…</w:t>
       </w:r>
     </w:p>
     <w:p>
@@ -1870,23 +1141,7 @@
           <w:sz w:val="24"/>
           <w:szCs w:val="24"/>
         </w:rPr>
-        <w:t xml:space="preserve">Que PROUVE la </w:t>
-      </w:r>
-      <w:proofErr w:type="spellStart"/>
-      <w:r>
-        <w:rPr>
-          <w:sz w:val="24"/>
-          <w:szCs w:val="24"/>
-        </w:rPr>
-        <w:t>Poc</w:t>
-      </w:r>
-      <w:proofErr w:type="spellEnd"/>
-      <w:r>
-        <w:rPr>
-          <w:sz w:val="24"/>
-          <w:szCs w:val="24"/>
-        </w:rPr>
-        <w:t xml:space="preserve"> ?</w:t>
+        <w:t>Que PROUVE la Poc ?</w:t>
       </w:r>
     </w:p>
     <w:p>
@@ -1910,67 +1165,7 @@
           <w:sz w:val="24"/>
           <w:szCs w:val="24"/>
         </w:rPr>
-        <w:t xml:space="preserve">La </w:t>
-      </w:r>
-      <w:proofErr w:type="spellStart"/>
-      <w:r>
-        <w:rPr>
-          <w:b/>
-          <w:bCs/>
-          <w:sz w:val="24"/>
-          <w:szCs w:val="24"/>
-        </w:rPr>
-        <w:t>PoC</w:t>
-      </w:r>
-      <w:proofErr w:type="spellEnd"/>
-      <w:r>
-        <w:rPr>
-          <w:b/>
-          <w:bCs/>
-          <w:sz w:val="24"/>
-          <w:szCs w:val="24"/>
-        </w:rPr>
-        <w:t xml:space="preserve"> prouve que le module </w:t>
-      </w:r>
-      <w:proofErr w:type="spellStart"/>
-      <w:r>
-        <w:rPr>
-          <w:b/>
-          <w:bCs/>
-          <w:sz w:val="24"/>
-          <w:szCs w:val="24"/>
-        </w:rPr>
-        <w:t>SageMath</w:t>
-      </w:r>
-      <w:proofErr w:type="spellEnd"/>
-      <w:r>
-        <w:rPr>
-          <w:b/>
-          <w:bCs/>
-          <w:sz w:val="24"/>
-          <w:szCs w:val="24"/>
-        </w:rPr>
-        <w:t xml:space="preserve"> a bien été importer dans un script Python sur un OS Windows et qu’on le peut utiliser les différentes fonctions de </w:t>
-      </w:r>
-      <w:proofErr w:type="spellStart"/>
-      <w:r>
-        <w:rPr>
-          <w:b/>
-          <w:bCs/>
-          <w:sz w:val="24"/>
-          <w:szCs w:val="24"/>
-        </w:rPr>
-        <w:t>SageMath</w:t>
-      </w:r>
-      <w:proofErr w:type="spellEnd"/>
-      <w:r>
-        <w:rPr>
-          <w:b/>
-          <w:bCs/>
-          <w:sz w:val="24"/>
-          <w:szCs w:val="24"/>
-        </w:rPr>
-        <w:t xml:space="preserve"> à l’intérieur d’un Script.</w:t>
+        <w:t>La PoC prouve que le module SageMath a bien été importer dans un script Python sur un OS Windows et qu’on le peut utiliser les différentes fonctions de SageMath à l’intérieur d’un Script.</w:t>
       </w:r>
     </w:p>
     <w:p>
@@ -2034,23 +1229,7 @@
           <w:sz w:val="24"/>
           <w:szCs w:val="24"/>
         </w:rPr>
-        <w:t xml:space="preserve">Quels sont vos résultats de la </w:t>
-      </w:r>
-      <w:proofErr w:type="spellStart"/>
-      <w:r>
-        <w:rPr>
-          <w:sz w:val="24"/>
-          <w:szCs w:val="24"/>
-        </w:rPr>
-        <w:t>Poc</w:t>
-      </w:r>
-      <w:proofErr w:type="spellEnd"/>
-      <w:r>
-        <w:rPr>
-          <w:sz w:val="24"/>
-          <w:szCs w:val="24"/>
-        </w:rPr>
-        <w:t xml:space="preserve"> ?</w:t>
+        <w:t>Quels sont vos résultats de la Poc ?</w:t>
       </w:r>
     </w:p>
     <w:p>
@@ -2092,87 +1271,7 @@
           <w:sz w:val="24"/>
           <w:szCs w:val="24"/>
         </w:rPr>
-        <w:t xml:space="preserve"> et l’importation des </w:t>
-      </w:r>
-      <w:proofErr w:type="spellStart"/>
-      <w:r>
-        <w:rPr>
-          <w:b/>
-          <w:bCs/>
-          <w:sz w:val="24"/>
-          <w:szCs w:val="24"/>
-        </w:rPr>
-        <w:t>pakages</w:t>
-      </w:r>
-      <w:proofErr w:type="spellEnd"/>
-      <w:r>
-        <w:rPr>
-          <w:b/>
-          <w:bCs/>
-          <w:sz w:val="24"/>
-          <w:szCs w:val="24"/>
-        </w:rPr>
-        <w:t xml:space="preserve"> </w:t>
-      </w:r>
-      <w:proofErr w:type="spellStart"/>
-      <w:r>
-        <w:rPr>
-          <w:b/>
-          <w:bCs/>
-          <w:sz w:val="24"/>
-          <w:szCs w:val="24"/>
-        </w:rPr>
-        <w:t>SageMath</w:t>
-      </w:r>
-      <w:proofErr w:type="spellEnd"/>
-      <w:r>
-        <w:rPr>
-          <w:b/>
-          <w:bCs/>
-          <w:sz w:val="24"/>
-          <w:szCs w:val="24"/>
-        </w:rPr>
-        <w:t xml:space="preserve">. En effet j’ai obtenu un script Python utilisant des fonctionnalités de </w:t>
-      </w:r>
-      <w:proofErr w:type="spellStart"/>
-      <w:r>
-        <w:rPr>
-          <w:b/>
-          <w:bCs/>
-          <w:sz w:val="24"/>
-          <w:szCs w:val="24"/>
-        </w:rPr>
-        <w:t>SageMath</w:t>
-      </w:r>
-      <w:proofErr w:type="spellEnd"/>
-      <w:r>
-        <w:rPr>
-          <w:b/>
-          <w:bCs/>
-          <w:sz w:val="24"/>
-          <w:szCs w:val="24"/>
-        </w:rPr>
-        <w:t xml:space="preserve">, ce script s’exécute via lignes de commande Ubuntu et le script ne présente pas d’erreur. Je peux donc actuellement utiliser le module </w:t>
-      </w:r>
-      <w:proofErr w:type="spellStart"/>
-      <w:r>
-        <w:rPr>
-          <w:b/>
-          <w:bCs/>
-          <w:sz w:val="24"/>
-          <w:szCs w:val="24"/>
-        </w:rPr>
-        <w:t>SageMath</w:t>
-      </w:r>
-      <w:proofErr w:type="spellEnd"/>
-      <w:r>
-        <w:rPr>
-          <w:b/>
-          <w:bCs/>
-          <w:sz w:val="24"/>
-          <w:szCs w:val="24"/>
-        </w:rPr>
-        <w:t xml:space="preserve"> sur Python.</w:t>
+        <w:t xml:space="preserve"> et l’importation des pakages SageMath. En effet j’ai obtenu un script Python utilisant des fonctionnalités de SageMath, ce script s’exécute via lignes de commande Ubuntu et le script ne présente pas d’erreur. Je peux donc actuellement utiliser le module SageMath sur Python.</w:t>
       </w:r>
     </w:p>
     <w:p>
@@ -2449,7 +1548,6 @@
                 <w:szCs w:val="24"/>
               </w:rPr>
             </w:pPr>
-            <w:proofErr w:type="spellStart"/>
             <w:r>
               <w:rPr>
                 <w:sz w:val="24"/>
@@ -2457,7 +1555,6 @@
               </w:rPr>
               <w:t>Sagemath</w:t>
             </w:r>
-            <w:proofErr w:type="spellEnd"/>
           </w:p>
         </w:tc>
       </w:tr>
@@ -2610,27 +1707,7 @@
           <w:sz w:val="24"/>
           <w:szCs w:val="24"/>
         </w:rPr>
-        <w:t xml:space="preserve"> une référence en module mathématique au côté de géant comme Matlab ou </w:t>
-      </w:r>
-      <w:proofErr w:type="spellStart"/>
-      <w:r>
-        <w:rPr>
-          <w:b/>
-          <w:bCs/>
-          <w:sz w:val="24"/>
-          <w:szCs w:val="24"/>
-        </w:rPr>
-        <w:t>Wolframe</w:t>
-      </w:r>
-      <w:proofErr w:type="spellEnd"/>
-      <w:r>
-        <w:rPr>
-          <w:b/>
-          <w:bCs/>
-          <w:sz w:val="24"/>
-          <w:szCs w:val="24"/>
-        </w:rPr>
-        <w:t xml:space="preserve"> qui sont certes plus puissant, avec plus de possibilités mais également beaucoup plus compliqué à </w:t>
+        <w:t xml:space="preserve"> une référence en module mathématique au côté de géant comme Matlab ou Wolframe qui sont certes plus puissant, avec plus de possibilités mais également beaucoup plus compliqué à </w:t>
       </w:r>
       <w:r>
         <w:rPr>
@@ -2657,47 +1734,7 @@
           <w:sz w:val="24"/>
           <w:szCs w:val="24"/>
         </w:rPr>
-        <w:t xml:space="preserve">des besoins en mathématiques d’un niveau très avancé, utiliser un module comme Matlab ou </w:t>
-      </w:r>
-      <w:proofErr w:type="spellStart"/>
-      <w:r>
-        <w:rPr>
-          <w:b/>
-          <w:bCs/>
-          <w:sz w:val="24"/>
-          <w:szCs w:val="24"/>
-        </w:rPr>
-        <w:t>Wolframe</w:t>
-      </w:r>
-      <w:proofErr w:type="spellEnd"/>
-      <w:r>
-        <w:rPr>
-          <w:b/>
-          <w:bCs/>
-          <w:sz w:val="24"/>
-          <w:szCs w:val="24"/>
-        </w:rPr>
-        <w:t xml:space="preserve"> qui est très demandant en espace serait un peu « </w:t>
-      </w:r>
-      <w:proofErr w:type="spellStart"/>
-      <w:r>
-        <w:rPr>
-          <w:b/>
-          <w:bCs/>
-          <w:sz w:val="24"/>
-          <w:szCs w:val="24"/>
-        </w:rPr>
-        <w:t>overkill</w:t>
-      </w:r>
-      <w:proofErr w:type="spellEnd"/>
-      <w:r>
-        <w:rPr>
-          <w:b/>
-          <w:bCs/>
-          <w:sz w:val="24"/>
-          <w:szCs w:val="24"/>
-        </w:rPr>
-        <w:t> ».</w:t>
+        <w:t>des besoins en mathématiques d’un niveau très avancé, utiliser un module comme Matlab ou Wolframe qui est très demandant en espace serait un peu « overkill ».</w:t>
       </w:r>
     </w:p>
     <w:p>

</xml_diff>